<commit_message>
New translations clinic staff interview information sheet & consent form_v2.docx (Xhosa)
</commit_message>
<xml_diff>
--- a/translations/parenttext_5day_south_africa/xh/xh_Clinic staff interview information sheet & consent form_V2.docx
+++ b/translations/parenttext_5day_south_africa/xh/xh_Clinic staff interview information sheet & consent form_V2.docx
@@ -12,7 +12,7 @@
         <w:pStyle w:val="P68B1DB1-Normal1"/>
       </w:pPr>
       <w:r>
-        <w:t xml:space="preserve">Appendix 8: SWIFT Qualitative Information Sheet and Consent Form: Clinic Staff</w:t>
+        <w:t xml:space="preserve">ISihlomelo 8: Iphepha loLwazi oluseMgangathweni kunye neFomu yeMvume ye-SWIFT: Abasebenzi baseKlinikhi</w:t>
       </w:r>
     </w:p>
     <w:p>
@@ -339,7 +339,7 @@
                                 </wpg:grpSp>
                                 <pic:pic>
                                   <pic:nvPicPr>
-                                    <pic:cNvPr id="31" name="Shape 31"/>
+                                    <pic:cNvPr id="31" name="Shape 31 "/>
                                     <pic:cNvPicPr preferRelativeResize="0"/>
                                   </pic:nvPicPr>
                                   <pic:blipFill rotWithShape="1">
@@ -431,7 +431,7 @@
         <w:pStyle w:val="P68B1DB1-Normal3"/>
       </w:pPr>
       <w:r>
-        <w:t xml:space="preserve">Nurses and clinic staff are playing a pivotal part in our study and we would like to hear about your experiences. This interview is part of a study, carried out by researchers from the Universities of Cape Town in South Africa and the University of Oxford in the United Kingdom. </w:t>
+        <w:t xml:space="preserve">Abongikazi kunye nabasebenzi basekliniki badlala indima ebalulekileyo kuphononongo lwethu kwaye singathanda ukuva malunga namava akho. This interview is part of a study, carried out by researchers from the Universities of Cape Town in South Africa and the University of Oxford in the United Kingdom. </w:t>
       </w:r>
     </w:p>
     <w:p>
@@ -449,7 +449,7 @@
         <w:rPr>
           <w:color w:val="000000"/>
         </w:rPr>
-        <w:t xml:space="preserve">We want to make sure that you are fully informed before you decide to participate in our study. It’s important for you to know why we’re doing this research and what participating would involve. All the information you might need is outlined below but if you have any questions about your participation or our study, please email the study team at </w:t>
+        <w:t xml:space="preserve">Sifuna ukuqinisekisa ukuba unolwazi olupheleleyo phambi kokuba uthathe isigqibo sokuthatha inxaxheba kuphononongo lwethu. Kubalulekile ukuba wazi ukuba kutheni sisenza olu phando kwaye ukuthatha inxaxheba kungabandakanya ntoni.Lonke ulwazi ozakuludinga luchaziwe ngezantsi kodwa ukuba unayo nayiphi na imibuzo malunga nokuthatha inxaxheba okanye ngophando lwethu, ndicela u-imeyilele iqela lophononongo ku </w:t>
       </w:r>
       <w:hyperlink r:id="rId14">
         <w:r>
@@ -464,7 +464,7 @@
         <w:rPr>
           <w:color w:val="000000"/>
         </w:rPr>
-        <w:t xml:space="preserve"> or message us on WhatsApp at +27 XX XXX XXXX. We’re here to help you! </w:t>
+        <w:t xml:space="preserve"> okanye uthumele umyalezo kuthi ku WhatsApp at +27 XX XXX XXXX. Silapha ukuzokunceda wena! </w:t>
       </w:r>
     </w:p>
     <w:p>
@@ -479,7 +479,7 @@
         <w:pStyle w:val="P68B1DB1-Normal5"/>
       </w:pPr>
       <w:r>
-        <w:t xml:space="preserve">Why have I been invited to the interview?</w:t>
+        <w:t xml:space="preserve">Kutheni ndimenyiwe nje kudliwano-ndlebe?</w:t>
       </w:r>
     </w:p>
     <w:p>
@@ -494,7 +494,7 @@
         <w:pStyle w:val="P68B1DB1-Normal3"/>
       </w:pPr>
       <w:r>
-        <w:t xml:space="preserve">Nursing and clinic staff have been integral in the SWIFT study. It has been through the context of your clinic and your daily interaction with parents that the intervention has been delivered. You've been invited to an interview with a member of our research team because you’re part of our study. We would like to hear about your experiences in implementation. To be interviewed, you need to agree to take part in the study. </w:t>
+        <w:t xml:space="preserve">Abongikazi kunye nabasebenzi basekliniki baye baba yingxenye ebalulekileyo yophononongo lwe-SWIFT. Kuye kwenzeka kwimeko yekliniki yakho kunye nonxibelelwano lwakho lwemihla ngemihla nabazali ukuba ungenelelo lunikezelwe. You've been invited to an interview with a member of our research team because you’re part of our study. Singathanda ukuva malunga namava akho ekuphunyezweni. Ukuze ube nodliwano-ndlebe, kufuneka uvume ukuthatha inxaxheba kuphononongo.</w:t>
       </w:r>
     </w:p>
     <w:p>
@@ -508,7 +508,7 @@
         <w:pStyle w:val="P68B1DB1-Normal5"/>
       </w:pPr>
       <w:r>
-        <w:t xml:space="preserve">Do I have to agree to be interviewed?</w:t>
+        <w:t xml:space="preserve">Ingaba kufuneka ndivume ukuba nodliwano-ndlebe?</w:t>
       </w:r>
     </w:p>
     <w:p>
@@ -523,7 +523,7 @@
         <w:pStyle w:val="P68B1DB1-Normal3"/>
       </w:pPr>
       <w:r>
-        <w:t xml:space="preserve">No, it's up to you if you want to join or not. If you don't want to be interviewed, there will be no implications to you or your job. If you do choose to be interviewed but don't want to answer some questions, you can skip these or stop at any time by telling your interviewer.</w:t>
+        <w:t xml:space="preserve">Hayi, kuxhomekeke kuwe ukuba uyafuna ukujoyina okanye awufuni. Ukuba awukufuni ukwenziwa udliwano-ndlebe, akuzokubakho ziphumo kuwe okanye kumsebenzi wakho. Ukuba uyakhetha ukwenziwa udliwano-ndlebe kodwa awufuni ukuphendula eminye imibuzo, ungayitsiba okanye ume nanini na ngokuxelele umntu okwenza udliwano-ndlebe.</w:t>
       </w:r>
     </w:p>
     <w:p>
@@ -540,10 +540,7 @@
         <w:rPr>
           <w:b w:val="1"/>
         </w:rPr>
-        <w:t xml:space="preserve">What happens if I agree to be interviewed?</w:t>
-      </w:r>
-      <w:r>
-        <w:t xml:space="preserve"> </w:t>
+        <w:t xml:space="preserve">Kwenzeka ntoni xa ndivuma ukuba nodliwano-ndlebe?</w:t>
       </w:r>
     </w:p>
     <w:p>
@@ -558,7 +555,7 @@
         <w:pStyle w:val="P68B1DB1-Normal3"/>
       </w:pPr>
       <w:r>
-        <w:t xml:space="preserve">If you decide you’d like to be interviewed, you’ll need to agree verbally to the consent questions below which the person interviewing you will ask you. The interviews will happen in person and last between 30-45 minutes. The interviews will be conducted in a private place within the clinics. This interview will be booked ahead of time to ensure that the interviews are not disturbed and cannot be overheard.  </w:t>
+        <w:t xml:space="preserve">Ukuba uthatha isigqibo sokuba ungathanda udliwano-ndlebe, kuya kufuneka ukuba uvumelane ngomlomo kwimibuzo yemvume engezantsi apho umntu okwenza udliwano-ndlebe eya kukubuza khona. The interviews will happen in person and last between 30-45 minutes. Udliwano-ndlebe luya kuqhutywa kwindawo yabucala kwiikliniki. Olu dliwano-ndlebe luya kubhukishwa kwangethuba ukuqinisekisa ukuba udliwano-ndlebe aluphazanyiswa kwaye alunakuviwa. </w:t>
       </w:r>
     </w:p>
     <w:p>
@@ -573,7 +570,7 @@
         <w:pStyle w:val="P68B1DB1-Normal3"/>
       </w:pPr>
       <w:r>
-        <w:t xml:space="preserve">During the interview, a member of the research team will ask you some questions about your thoughts and experiences promoting the chatbot to caregivers within the clinic. We want to hear about any feedback you have received from the parents as well as any recommendations you might have for the implementation of the intervention. There are no right or wrong answers because your whole experience is important to us. </w:t>
+        <w:t xml:space="preserve">Ngexesha lodliwano-ndlebe, ilungu leqela lophando liya kukubuza imibuzo malunga neengcinga zakho kunye namava okukhuthaza i-chatbot kubanonopheli ngaphakathi ekliniki. Sifuna ukuva ngayo nayiphi na ingxelo oyifumene kubazali kunye nazo naziphi na iingcebiso onokuba nazo malunga nokuphunyezwa kongenelelo. Akukho zimpendulo zichanekileyo okanye ezingachanekanga kuba amava akho onke abalulekile kuthi.</w:t>
       </w:r>
     </w:p>
     <w:p>
@@ -591,10 +588,10 @@
         <w:rPr>
           <w:color w:val="000000"/>
         </w:rPr>
-        <w:t xml:space="preserve">To protect your personal information (including your real name, contact details, and any other information that can identify you), we will give you a participant number, and you can choose a name you want us to call you during the interview. </w:t>
-      </w:r>
-      <w:r>
-        <w:t xml:space="preserve">Please also do not refer to any other third parties by name during the interview, without their permission, so that we can protect their personal information too.</w:t>
+        <w:t xml:space="preserve">Ukukhusela iinkcukacha zakho (kuquka igama lakho lokwenene, inkcukacha zoqhagamshelwano, kunye naluphi na olunye ulwazi olungakuchaza wena), sizakunika inombolo yokuthatha inxaxheba, kwaye ungazikhethela igama ofuna sikubize ngalo ngexesha lodliwano-ndlebe.</w:t>
+      </w:r>
+      <w:r>
+        <w:t xml:space="preserve">Nceda ungabhekisi naliphi na elinye iqela lesithathu ngegama ngexesha lodliwano-ndlebe, ngaphandle kwemvume yabo, ukuze sikwazi ukukhusela iinkcukacha zabo zobuqu.</w:t>
       </w:r>
     </w:p>
     <w:p>
@@ -609,7 +606,7 @@
         <w:pStyle w:val="P68B1DB1-Normal3"/>
       </w:pPr>
       <w:r>
-        <w:t xml:space="preserve">We will audio record the interview to help us remember the discussion and later write down what was said. The notes we make from the recordings will not include any information that will allow you to be identified, and the data we get from your interview will be linked to you via a confidential identifier. We will delete any personal information we collect from you at the end of the study and, after transcribing your interview, change any data which might lead to identification at the point of transcription.</w:t>
+        <w:t xml:space="preserve">We will audio record the interview to help us remember the discussion and later write down what was said. The notes we make from the recordings will not include any information that will allow you to be identified, and the data we get from your interview will be linked to you via a confidential identifier. Sizakuzicima naziphi na inkcukacha zakho esiziqokeleleyo kuwe ekupheleni koluphononongo kwaye, emva kokubhala udliwano-ndlebe lwakho, sitshintshe nayiphi na idatha enokukhokhelela ekukuchazeni kwixesha lokukhuphela.</w:t>
       </w:r>
     </w:p>
     <w:p>
@@ -624,7 +621,7 @@
         <w:pStyle w:val="P68B1DB1-Normal3"/>
       </w:pPr>
       <w:r>
-        <w:t xml:space="preserve">We may use an artificial intelligence (AI) software, Microsoft Transcriber, to transcribe the interviews at first, and then we will check/review these transcriptions. This AI-generated information will be processed and stored securely on password-protected University of Cape Town servers, and in accordance with POPIA. Only authorised members of the research team will be able to access it, and this data will be owned by the Global Parenting Initiative at the University of Cape Town.</w:t>
+        <w:t xml:space="preserve">Sinokusebenzisa i-software ye-Artificial Intelligence (AI), iMicrosoft Transcriber, ukukhuphela udliwano-ndlebe ekuqaleni, emva koko siya kujonga/sijonge oku kukhutshelweyo. Olu lwazi luveliswe yi-AI luya kusetyenzwa kwaye lugcinwe ngokukhuselekileyo kwiiseva zeDyunivesithi yaseKapa ezikhuselwe ngokuyimfihlo, kwaye ngokungqinelana nePOPIA. Ngamalungu agunyazisiweyo kuphela eqela lophando aya kukwazi ukufikelela kuyo, kwaye le datha iya kuba yeye Global Parenting Initiative kwiDyunivesithi yaseKapa.</w:t>
       </w:r>
     </w:p>
     <w:p>
@@ -642,7 +639,7 @@
         <w:rPr>
           <w:color w:val="000000"/>
         </w:rPr>
-        <w:t xml:space="preserve">Once the study results are shared, only other colleagues who took part in the study may be able to figure out who you are, based on specific clues provided in your responses. However, we will be </w:t>
+        <w:t xml:space="preserve">Xa iziphumo zophononongo kwabelwane ngazo, ngabanye oogxa bakho kuphela abathathe inxaxheba kuphononongo abanokuthi bafumanise ukuba ungubani na, ngokusekelwe kwimikhondo ethile enikezwe kwiimpendulo zakho. However, we will be </w:t>
       </w:r>
       <w:r>
         <w:t xml:space="preserve">interviewing many</w:t>
@@ -665,7 +662,7 @@
         <w:pStyle w:val="P68B1DB1-Normal3"/>
       </w:pPr>
       <w:r>
-        <w:t xml:space="preserve">You have the right to request access to your data, to correct any mistakes in your data, and to request us to delete it or transfer it to somewhere else. Please email the study team before [*date to be determined] if you would like to do any of these.</w:t>
+        <w:t xml:space="preserve">Unelungelo lokucela ukufikelela kwidatha yakho, ukulungisa naziphi na iimpazamo kwidatha yakho, kwaye usicele ukuba siyicime okanye siyidlulisele kwenye indawo. Nceda u-imeyilele iqela lophononongo phambi kwe [*umhla oza kumiselwa] ukuba ufuna ukwenza nayiphi na kwezi.</w:t>
       </w:r>
     </w:p>
     <w:p>
@@ -680,7 +677,7 @@
         <w:pStyle w:val="P68B1DB1-Normal5"/>
       </w:pPr>
       <w:r>
-        <w:t xml:space="preserve">Do I get anything for being interviewed? </w:t>
+        <w:t xml:space="preserve">Ingaba ikhona into endiyifumanayo ngokwenziwa oludliwano-ndlebe? </w:t>
       </w:r>
     </w:p>
     <w:p>
@@ -695,7 +692,7 @@
         <w:pStyle w:val="P68B1DB1-Normal3"/>
       </w:pPr>
       <w:r>
-        <w:t xml:space="preserve">You will not be paid for your interview. However, we understand the shortage of time within the clinic setting and so we will provide lunches for the nursing and clinic staff which can be eaten while you are being interviewed.</w:t>
+        <w:t xml:space="preserve">Awuyi kuhlawulwa ngodliwano-ndlebe lwakho. Nangona kunjalo, siyakuqonda ukunqongophala kwexesha ngaphakathi kwimeko yeklinikhi kwaye siya kukubonelela ngesidlo sasemini kumongikazi kunye nabasebenzi basekliniki esinokutyiwa ngelixa usenziwa udliwano-ndlebe.</w:t>
       </w:r>
     </w:p>
     <w:p>
@@ -713,10 +710,7 @@
         <w:rPr>
           <w:b w:val="1"/>
         </w:rPr>
-        <w:t xml:space="preserve">What happens to my information if I agree to be interviewed?</w:t>
-      </w:r>
-      <w:r>
-        <w:t xml:space="preserve"> </w:t>
+        <w:t xml:space="preserve">Kwenzeka ntoni ngeenkcukacha zam ukuba ndiyavuma ukuba noludliwano-ndlebe?</w:t>
       </w:r>
     </w:p>
     <w:p>
@@ -731,7 +725,7 @@
         <w:pStyle w:val="P68B1DB1-Normal3"/>
       </w:pPr>
       <w:r>
-        <w:t xml:space="preserve">We only collect what’s needed for the study and store it securely. Your information, like your consent form and interview recording, and any information you provide via email or WhatsApp, will be kept safe on secure servers at the University of Cape Town. </w:t>
+        <w:t xml:space="preserve">Sizakuqokelela kuphela oko sikudingayo koluphononongo kwaye sikugcine ngokukhuselekileyo. Ulwazi lwakho, olufana nefomu yakho yemvume kunye noshicilelo lodliwano-ndlebe, kunye nalo naluphi na ulwazi olunikeza nge-imeyile okanye nge-WhatsApp, luya kugcinwa likhuselekile kwiiseva ezikhuselekileyo kwiDyunivesithi yaseKapa.</w:t>
       </w:r>
     </w:p>
     <w:p>
@@ -746,7 +740,7 @@
         <w:pStyle w:val="P68B1DB1-Normal3"/>
       </w:pPr>
       <w:r>
-        <w:t xml:space="preserve">Interview recordings will be deleted after transcription. Any details that identify you will be kept separate and only authorised staff can access them. All data will be kept for five years after the study, but personal information will be deleted when the study ends. </w:t>
+        <w:t xml:space="preserve">Interview recordings will be deleted after transcription. Naziphi na iinkcukacha ezichaza wena zizakugcinwa bucala kwaye ngabasebenzi abagunyazisiweyo kuphela abanokufikelela kuzo. Yonke idatha iya kugcinwa iminyaka emihlanu emva koluphononongo, kodwa inkcukacha zomntu ziya kususwa xa isifundo siphelile.</w:t>
       </w:r>
     </w:p>
     <w:p>
@@ -761,7 +755,7 @@
         <w:pStyle w:val="P68B1DB1-Normal3"/>
       </w:pPr>
       <w:r>
-        <w:t xml:space="preserve">Ethics committees and monitors may check the information. Your information will stay private unless the law says otherwise. After the study, we may share the information with other researchers but without your details. You have the right to see, correct, or ask us to delete your personal information.</w:t>
+        <w:t xml:space="preserve">Iikomiti zokuziphatha kunye nabahloli banokulijonga ulwazi. Iinkcukacha zakho ziyakuhlala ziyimfihlo ngaphandle kokuba umthetho uthetha enye into. Emva koluphononongo, singabelana ngolwazi nabanye abaphandi kodwa ngaphandle kweenkcukacha zakho. Unelungelo lozikubona, uzilungise, okanye ucele ukuba kucinywe ulwazi lwakho.</w:t>
       </w:r>
     </w:p>
     <w:p>
@@ -779,10 +773,7 @@
         <w:rPr>
           <w:b w:val="1"/>
         </w:rPr>
-        <w:t xml:space="preserve">What happens to the research results?</w:t>
-      </w:r>
-      <w:r>
-        <w:t xml:space="preserve"> </w:t>
+        <w:t xml:space="preserve">Kwenzeka ntoni kwiziphumo zophando?</w:t>
       </w:r>
     </w:p>
     <w:p>
@@ -797,7 +788,7 @@
         <w:pStyle w:val="P68B1DB1-Normal3"/>
       </w:pPr>
       <w:r>
-        <w:t xml:space="preserve">What you share with us during your interview will help us understand how best to incorporate the promotion of the chatbot into the everyday business of clinics in the Western Cape, and how to do this without creating a burden on the nursing staff. This chatbot aims to be a support mechanism for parents and a referral avenue for clinic staff. </w:t>
+        <w:t xml:space="preserve">Into owabelana ngayo nathi ngexesha lodliwano-ndlebe lwakho iya kusinceda siqonde indlela engcono yokubandakanya ukukhuthazwa kwe-chatbot kwishishini lemihla ngemihla leekliniki eNtshona Koloni, kunye nendlela yokwenza oku ngaphandle kokudala umthwalo kubasebenzi abangabongikazi. Le chatbot ijolise ekubeni yindlela yenkxaso kubazali kunye nendlela yokudlulisela kubasebenzi basekliniki.</w:t>
       </w:r>
     </w:p>
     <w:p>
@@ -830,10 +821,7 @@
         <w:rPr>
           <w:b w:val="1"/>
         </w:rPr>
-        <w:t xml:space="preserve">Who are some of the study team members?</w:t>
-      </w:r>
-      <w:r>
-        <w:t xml:space="preserve"> </w:t>
+        <w:t xml:space="preserve">Ngobani amanye amalungu eqela lophononongo?</w:t>
       </w:r>
     </w:p>
     <w:p>
@@ -863,7 +851,7 @@
         <w:pStyle w:val="P68B1DB1-Normal5"/>
       </w:pPr>
       <w:r>
-        <w:t xml:space="preserve">Are there any risks in being interviewed?   </w:t>
+        <w:t xml:space="preserve">Ingaba ikhona imingcipheko ekwenziweni udliwano-ndlebe?   </w:t>
       </w:r>
     </w:p>
     <w:p>
@@ -878,7 +866,7 @@
         <w:pStyle w:val="P68B1DB1-Normal3"/>
       </w:pPr>
       <w:r>
-        <w:t xml:space="preserve">We don’t expect any risks to you if you are interviewed. If any questions make you uncomfortable, you don’t have to answer them. If you become upset during the interview, you can let your interviewer know. Remember, you can stop participating anytime without giving a reason. We care about your well-being.</w:t>
+        <w:t xml:space="preserve">Asilindelanga nayiphi na imingcipheko kuwe ukuba unodliwano-ndlebe. Ukuba nayiphi na imibuzo ikwenza ungakhululeki, akunyanzelekanga uyiphendule. Ukuba uyacaphuka ngexesha lodliwano-ndlebe, unokwazisa umenzi wodliwano-ndlebe lwakho. Khumbula, ungayeka ukuthatha inxaxheba nanini na ngaphandle kokunikeza isizathu. Siyakhathala ngempilo-ntle yakho.</w:t>
       </w:r>
     </w:p>
     <w:p>
@@ -893,7 +881,7 @@
         <w:pStyle w:val="P68B1DB1-Normal3"/>
       </w:pPr>
       <w:r>
-        <w:t xml:space="preserve">We also want to make sure you're safe. If we notice that you, your colleagues or a family you are working with are in serious danger, we might refer you for support or could need to ask for help from other places outside of this study, like social or medical services.</w:t>
+        <w:t xml:space="preserve">Sifuna nokuqinisekisa ukuba ukhuselekile. Ukuba siyaqaphelisisa ukuba wena okanye usapho lwakho lukweyona inkulu ingozi, singanithumela ukuze nifumane inkxaso okanye singadinga ucela uncedo kwezinye indawo ezingaphandle koluphononongo, njengoo nontlalontle okanye uncedo lwezempilo.</w:t>
       </w:r>
     </w:p>
     <w:p>
@@ -908,7 +896,7 @@
         <w:pStyle w:val="P68B1DB1-Normal5"/>
       </w:pPr>
       <w:r>
-        <w:t xml:space="preserve">Who pays for the study?</w:t>
+        <w:t xml:space="preserve">Ngubani obhatalela oluphononongo?</w:t>
       </w:r>
     </w:p>
     <w:p>
@@ -938,7 +926,7 @@
         <w:pStyle w:val="P68B1DB1-Normal5"/>
       </w:pPr>
       <w:r>
-        <w:t xml:space="preserve">Data protection</w:t>
+        <w:t xml:space="preserve">Ukhuseleko lwedatha</w:t>
       </w:r>
     </w:p>
     <w:p>
@@ -956,10 +944,10 @@
         <w:rPr>
           <w:color w:val="000000"/>
         </w:rPr>
-        <w:t xml:space="preserve">The Universities of Cape Town make sure your personal information is used safely and correctly, just for research. The study follows data protection laws like GDPR (General Data Protection Regulation) in the UK and POPIA (Protection of Personal Information Act) in South Africa. </w:t>
-      </w:r>
-      <w:r>
-        <w:t xml:space="preserve">Any data that is transferred across borders will comply with POPIA. </w:t>
+        <w:t xml:space="preserve">IDyunivesithi yaseKapa iqinisekisa ukuba iinkcukacha zakho zobuqu zisetyenziswa ngokukhuselekileyo nangokuchanekileyo, nje kuphando kuphela. Uphononongo lulandela imithetho yokukhuselwa kwedatha efana ne-GDPR (General Data Protection Regulation) e-UK kunye ne-POPIA (uMthetho woKhuselo loLwazi loMntu) eMzantsi Afrika.</w:t>
+      </w:r>
+      <w:r>
+        <w:t xml:space="preserve">Nayiphi na idatha ethi ithunyelwe ngaphesheya kwemida izakuthobelana ne POPIA. </w:t>
       </w:r>
     </w:p>
     <w:p>
@@ -974,7 +962,7 @@
         <w:pStyle w:val="P68B1DB1-Normal5"/>
       </w:pPr>
       <w:r>
-        <w:t xml:space="preserve">Who has approved this study?</w:t>
+        <w:t xml:space="preserve">Ngubani ogunyazise oluphononongo?</w:t>
       </w:r>
     </w:p>
     <w:p>
@@ -989,16 +977,16 @@
         <w:pStyle w:val="P68B1DB1-Normal3"/>
       </w:pPr>
       <w:r>
-        <w:t xml:space="preserve">This study has received approval from the University of Cape Town’s Centre for Social Science Research Ethics Committee and University of Cape Town’s Faculty of Health Sciences Human research Ethics Committee. The study has also been approved by the Western Cape Department of Health and Wellness a</w:t>
+        <w:t xml:space="preserve"> Olu phononongo lufumene imvume kwiDyunivesithi yaseKapa kwiZiko leKomiti yeeNqoba zoPhando kwiNzululwazi yezeNtlalo kunye neKomiti yeeNqoba zokuziphatha zoPhando lweDyunivesithi yaseKapa. Uphononongo lukwavunyiwe liSebe lezeMpilo eNtshona Koloni kunye Nokuphila </w:t>
       </w:r>
       <w:r>
         <w:rPr>
           <w:highlight w:val="white"/>
         </w:rPr>
-        <w:t xml:space="preserve">nd Department of Social Development,</w:t>
-      </w:r>
-      <w:r>
-        <w:t xml:space="preserve"> and City of Cape Town’s City health.</w:t>
+        <w:t xml:space="preserve"> kunye neSebe loPhuhliso loLuntu,</w:t>
+      </w:r>
+      <w:r>
+        <w:t xml:space="preserve"> neSixeko saseKapa sezempilo.</w:t>
       </w:r>
     </w:p>
     <w:p>
@@ -1013,7 +1001,7 @@
         <w:pStyle w:val="P68B1DB1-Normal5"/>
       </w:pPr>
       <w:r>
-        <w:t xml:space="preserve">Who do I contact if I have questions or concerns?</w:t>
+        <w:t xml:space="preserve">Ngubani endinokuqhagamshelana naye ukuba ndinemibuzo okanye iinkxalabo?</w:t>
       </w:r>
     </w:p>
     <w:p>
@@ -1031,7 +1019,7 @@
         <w:rPr>
           <w:color w:val="000000"/>
         </w:rPr>
-        <w:t xml:space="preserve">If you have any questions or concerns about your rights as a study participant, you can contact the study team at </w:t>
+        <w:t xml:space="preserve">Ukuba unayo nayiphi na imibuzo okanye iinkxalabo malunga namalungelo akho njengomthathi-nxaxheba kuphando, ungaqhagamshelana neqela lophononongo ku-</w:t>
       </w:r>
       <w:hyperlink r:id="rId15">
         <w:r>
@@ -1046,7 +1034,7 @@
         <w:rPr>
           <w:color w:val="000000"/>
         </w:rPr>
-        <w:t xml:space="preserve"> or on WhatsApp at +27 XX XXX XXXX (messages only).</w:t>
+        <w:t xml:space="preserve"> okanye ku-WhatsApp ku +27 XX XXX XXXX (imiyalezo kuphela).</w:t>
       </w:r>
     </w:p>
     <w:p>
@@ -1061,7 +1049,7 @@
         <w:pStyle w:val="P68B1DB1-Normal3"/>
       </w:pPr>
       <w:r>
-        <w:t xml:space="preserve">If you have more questions or concerns about your rights, you can contact one of the ethics committees listed: </w:t>
+        <w:t xml:space="preserve">Ukuba uneminye imibuzo okanye iinkxalabo malunga namalungelo akho, ungaqhagamshelana nenye yee komiti yokuziphatha edwelisiweyo: </w:t>
       </w:r>
     </w:p>
     <w:p>
@@ -1121,7 +1109,40 @@
               <w:rPr>
                 <w:b w:val="1"/>
               </w:rPr>
-              <w:t>Name</w:t>
+              <w:t>Igama</w:t>
+            </w:r>
+          </w:p>
+        </w:tc>
+        <w:tc>
+          <w:tcPr>
+            <w:tcBorders>
+              <w:top w:color="000000" w:space="0" w:sz="6" w:val="single"/>
+              <w:left w:color="000000" w:space="0" w:sz="6" w:val="single"/>
+              <w:bottom w:color="000000" w:space="0" w:sz="6" w:val="single"/>
+              <w:right w:color="000000" w:space="0" w:sz="6" w:val="single"/>
+            </w:tcBorders>
+            <w:tcMar>
+              <w:top w:w="100.0" w:type="dxa"/>
+              <w:left w:w="100.0" w:type="dxa"/>
+              <w:bottom w:w="100.0" w:type="dxa"/>
+              <w:right w:w="100.0" w:type="dxa"/>
+            </w:tcMar>
+          </w:tcPr>
+          <w:p>
+            <w:pPr>
+              <w:jc w:val="both"/>
+              <w:rPr>
+                <w:rFonts w:ascii="Times New Roman" w:hAnsi="Times New Roman" w:cs="Times New Roman" w:eastAsia="Times New Roman"/>
+                <w:sz w:val="24"/>
+                <w:szCs w:val="24"/>
+              </w:rPr>
+              <w:pStyle w:val="P68B1DB1-Normal3"/>
+            </w:pPr>
+            <w:r>
+              <w:rPr>
+                <w:b w:val="1"/>
+              </w:rPr>
+              <w:t xml:space="preserve">Inombolo yomnxeba</w:t>
             </w:r>
             <w:r>
               <w:t xml:space="preserve"> </w:t>
@@ -1157,43 +1178,7 @@
               <w:rPr>
                 <w:b w:val="1"/>
               </w:rPr>
-              <w:t>Telephone</w:t>
-            </w:r>
-            <w:r>
-              <w:t xml:space="preserve"> </w:t>
-            </w:r>
-          </w:p>
-        </w:tc>
-        <w:tc>
-          <w:tcPr>
-            <w:tcBorders>
-              <w:top w:color="000000" w:space="0" w:sz="6" w:val="single"/>
-              <w:left w:color="000000" w:space="0" w:sz="6" w:val="single"/>
-              <w:bottom w:color="000000" w:space="0" w:sz="6" w:val="single"/>
-              <w:right w:color="000000" w:space="0" w:sz="6" w:val="single"/>
-            </w:tcBorders>
-            <w:tcMar>
-              <w:top w:w="100.0" w:type="dxa"/>
-              <w:left w:w="100.0" w:type="dxa"/>
-              <w:bottom w:w="100.0" w:type="dxa"/>
-              <w:right w:w="100.0" w:type="dxa"/>
-            </w:tcMar>
-          </w:tcPr>
-          <w:p>
-            <w:pPr>
-              <w:jc w:val="both"/>
-              <w:rPr>
-                <w:rFonts w:ascii="Times New Roman" w:hAnsi="Times New Roman" w:cs="Times New Roman" w:eastAsia="Times New Roman"/>
-                <w:sz w:val="24"/>
-                <w:szCs w:val="24"/>
-              </w:rPr>
-              <w:pStyle w:val="P68B1DB1-Normal3"/>
-            </w:pPr>
-            <w:r>
-              <w:rPr>
-                <w:b w:val="1"/>
-              </w:rPr>
-              <w:t>Email</w:t>
+              <w:t>I-imeyile</w:t>
             </w:r>
             <w:r>
               <w:t xml:space="preserve"> </w:t>
@@ -1233,7 +1218,7 @@
               <w:pStyle w:val="P68B1DB1-Normal4"/>
             </w:pPr>
             <w:r>
-              <w:t xml:space="preserve">University of Cape Town Centre for Social Science Research </w:t>
+              <w:t xml:space="preserve">IDyunivesithi yaseKapa iZiko lezoPhando lweNzululwazi yeZentlalo </w:t>
             </w:r>
           </w:p>
         </w:tc>
@@ -1338,7 +1323,7 @@
               <w:pStyle w:val="P68B1DB1-Normal4"/>
             </w:pPr>
             <w:r>
-              <w:t xml:space="preserve">Human Research Ethics Committee</w:t>
+              <w:t xml:space="preserve">Ikomiti yeeNdlela zokuziphatha zoPhando loLuntu</w:t>
             </w:r>
           </w:p>
         </w:tc>
@@ -1854,7 +1839,7 @@
         </mc:AlternateContent>
       </w:r>
       <w:r>
-        <w:t xml:space="preserve">Consent Form: Clinic Staff</w:t>
+        <w:t xml:space="preserve">IFomu yeMvume: Abasebenzi baseKlinikhi</w:t>
       </w:r>
     </w:p>
     <w:p/>
@@ -1897,7 +1882,7 @@
         <w:pStyle w:val="P68B1DB1-Normal4"/>
       </w:pPr>
       <w:r>
-        <w:t xml:space="preserve">[to be signed at the interview]</w:t>
+        <w:t xml:space="preserve">[iza kutyikitywa kudliwano-ndlebe]</w:t>
       </w:r>
     </w:p>
     <w:p>
@@ -1921,13 +1906,13 @@
         <w:pStyle w:val="P68B1DB1-Normal4"/>
       </w:pPr>
       <w:r>
-        <w:t xml:space="preserve">I </w:t>
+        <w:t xml:space="preserve">Mna </w:t>
       </w:r>
       <w:r>
         <w:rPr>
           <w:color w:val="000000"/>
         </w:rPr>
-        <w:t xml:space="preserve">______________________ (participant name) have read the information above and agree to the following: </w:t>
+        <w:t xml:space="preserve">______________________ (igama lomthathi-nxaxheba) ndiyifundile ingcaciso engentla kwaye ndiyavumelana noku kulandelayo: </w:t>
       </w:r>
     </w:p>
     <w:p>
@@ -1946,7 +1931,7 @@
         <w:pStyle w:val="P68B1DB1-Normal3"/>
       </w:pPr>
       <w:r>
-        <w:t xml:space="preserve">I have read the information above and know what I need to do.</w:t>
+        <w:t xml:space="preserve">Ndilufundile olu lwazi lungentla kwaye ndiyayazi into ekufuneka ndiyenze.</w:t>
       </w:r>
     </w:p>
     <w:p>
@@ -1965,7 +1950,7 @@
         <w:pStyle w:val="P68B1DB1-Normal3"/>
       </w:pPr>
       <w:r>
-        <w:t xml:space="preserve">I had time to think about the information and ask questions. I got satisfying answers.</w:t>
+        <w:t xml:space="preserve">Ndiye ndanexesha lokucinga malunga nolwazi kunye nokubuza imibuzo. Ndifumene iimpendulo ezanelisayo.</w:t>
       </w:r>
     </w:p>
     <w:p>
@@ -1984,7 +1969,7 @@
         <w:pStyle w:val="P68B1DB1-Normal3"/>
       </w:pPr>
       <w:r>
-        <w:t xml:space="preserve">I know I can say yes or no to being in the study. If I say yes, I can still stop anytime before the [*date to still be determined], without saying why, and without repercussions.</w:t>
+        <w:t xml:space="preserve">Ndiyayazi ndingathi ewe okanye hayi ekubeni yinxalenye yophononongo. Ukuba ndithi ewe, ndisengayeka nanini na phambi ko [*umhla osaza kumiselwa], ngaphandle kokutsho ukuba kutheni, kwaye ngaphandle kweziphumo.</w:t>
       </w:r>
     </w:p>
     <w:p>
@@ -2022,7 +2007,7 @@
         <w:pStyle w:val="P68B1DB1-Normal3"/>
       </w:pPr>
       <w:r>
-        <w:t xml:space="preserve">I know who can see my information, how it will be kept safe, and what happens to it after the study.</w:t>
+        <w:t xml:space="preserve">Ndiyayazi ukuba ngubani onokubona ulwazi lwam, ukuba luya kugcinwa njani lukhuselekile, kwaye kwenzeka ntoni kulo emva kophononongo.</w:t>
       </w:r>
     </w:p>
     <w:p>
@@ -2041,7 +2026,7 @@
         <w:pStyle w:val="P68B1DB1-Normal4"/>
       </w:pPr>
       <w:r>
-        <w:t xml:space="preserve">I know I can request access to my data, correct any mistakes, ask to delete it, or for it to be transferred somewhere else.</w:t>
+        <w:t xml:space="preserve">Ndiyayazi ukuba ndingacela ukufikelela kwidatha yam, ndilungise naziphi na iimpazamo, ndicele ukuyicima, okanye ukuba idluliselwe kwenye indawo.</w:t>
       </w:r>
     </w:p>
     <w:p>
@@ -2060,7 +2045,7 @@
         <w:pStyle w:val="P68B1DB1-Normal3"/>
       </w:pPr>
       <w:r>
-        <w:t xml:space="preserve">I know I won’t be named in any papers or reports from this study.</w:t>
+        <w:t xml:space="preserve">Ndiyayazi ukuba andizukuchazwa kuwo nawaphi na amaphepha okanye iingxelo zolu phononongo.</w:t>
       </w:r>
     </w:p>
     <w:p>
@@ -2079,7 +2064,7 @@
         <w:pStyle w:val="P68B1DB1-Normal3"/>
       </w:pPr>
       <w:r>
-        <w:t xml:space="preserve">I know who to contact if I have a problem with the study.</w:t>
+        <w:t xml:space="preserve">Ndiyayazi ukuba ndingaqhagamshelana nabani ukuba ndinengxaki ngoluphononongo.</w:t>
       </w:r>
     </w:p>
     <w:p>
@@ -2098,7 +2083,7 @@
         <w:pStyle w:val="P68B1DB1-Normal3"/>
       </w:pPr>
       <w:r>
-        <w:t xml:space="preserve">I can be contacted again if more information is needed from the study team. I am happy to provide my cell phone number below.</w:t>
+        <w:t xml:space="preserve">Ndingaqhagamshelwa kwakhona ukuba ulwazi oluninzi luyafuneka kwiqela lophononongo. Ndiyavuya ukunika inombolo yam yeselula apha ngezantsi.</w:t>
       </w:r>
     </w:p>
     <w:p>
@@ -2118,7 +2103,7 @@
         <w:pStyle w:val="P68B1DB1-Normal3"/>
       </w:pPr>
       <w:r>
-        <w:t xml:space="preserve">I understand the team will keep my contact information safe so they can tell me about the results of the study.</w:t>
+        <w:t xml:space="preserve">Ndiyayiqonda ukuba iqela liya kugcina iinkcukacha zam zoqhagamshelwano zikhuselekile ukuze bandixelele malunga neziphumo zophononongo.</w:t>
       </w:r>
     </w:p>
     <w:p>
@@ -2131,7 +2116,7 @@
         <w:pStyle w:val="P68B1DB1-Normal7"/>
       </w:pPr>
       <w:r>
-        <w:t xml:space="preserve">I agree with all the statements above and agree to be interviewed for the study, please add your name, signature and the date below.</w:t>
+        <w:t xml:space="preserve">Ndiyavumelana nazo zonke ezi ngxelo zingentla kwaye ndiyavuma ukuba kubanjwe udliwano-ndlebe kolu phononongo, nceda wongeze igama lakho, utyikitye kunye nomhla ngezantsi.</w:t>
       </w:r>
     </w:p>
     <w:p>
@@ -2280,7 +2265,7 @@
               <w:pStyle w:val="P68B1DB1-Normal3"/>
             </w:pPr>
             <w:r>
-              <w:t xml:space="preserve">Name of interviewee</w:t>
+              <w:t xml:space="preserve">Igama lomntu owenziwa udliwano-ndlebe</w:t>
             </w:r>
           </w:p>
         </w:tc>
@@ -2309,7 +2294,7 @@
               <w:pStyle w:val="P68B1DB1-Normal3"/>
             </w:pPr>
             <w:r>
-              <w:t xml:space="preserve">Date of Interview</w:t>
+              <w:t xml:space="preserve">Umhla wodliwano-ndlebe</w:t>
             </w:r>
           </w:p>
         </w:tc>
@@ -2439,7 +2424,7 @@
               <w:pStyle w:val="P68B1DB1-Normal3"/>
             </w:pPr>
             <w:r>
-              <w:t xml:space="preserve">Cell phone number of Interviewee</w:t>
+              <w:t xml:space="preserve">Inombolo yeselula yomntu owenziwa udliwano-ndlebe</w:t>
             </w:r>
           </w:p>
         </w:tc>

</xml_diff>